<commit_message>
Chinh sua bao cao mn vao kiem tra roi them vao
</commit_message>
<xml_diff>
--- a/ĐALT/baocao.docx
+++ b/ĐALT/baocao.docx
@@ -2857,6 +2857,14 @@
         </w:sectPr>
       </w:pPr>
     </w:p>
+    <w:p/>
+    <w:p/>
+    <w:p/>
+    <w:p/>
+    <w:p/>
+    <w:p/>
+    <w:p/>
+    <w:p/>
     <w:p>
       <w:pPr>
         <w:sectPr>
@@ -6707,8 +6715,6 @@
       <w:pPr>
         <w:jc w:val="both"/>
       </w:pPr>
-      <w:bookmarkStart w:id="0" w:name="_GoBack"/>
-      <w:bookmarkEnd w:id="0"/>
       <w:r>
         <w:br w:type="page"/>
       </w:r>
@@ -6723,7 +6729,10 @@
         </w:sectPr>
       </w:pPr>
     </w:p>
-    <w:p/>
+    <w:p>
+      <w:bookmarkStart w:id="0" w:name="_GoBack"/>
+      <w:bookmarkEnd w:id="0"/>
+    </w:p>
     <w:sectPr>
       <w:pgSz w:w="12240" w:h="15840"/>
       <w:pgMar w:top="1440" w:right="1440" w:bottom="1440" w:left="1440" w:header="720" w:footer="720" w:gutter="0"/>
@@ -7583,7 +7592,7 @@
 </file>
 
 <file path=customXml/itemProps1.xml><?xml version="1.0" encoding="utf-8"?>
-<ds:datastoreItem xmlns:ds="http://schemas.openxmlformats.org/officeDocument/2006/customXml" ds:itemID="{39C84186-023F-4F2A-BBA7-861F45EF03EE}">
+<ds:datastoreItem xmlns:ds="http://schemas.openxmlformats.org/officeDocument/2006/customXml" ds:itemID="{19149630-20A6-4941-B902-A21F5B24D921}">
   <ds:schemaRefs>
     <ds:schemaRef ds:uri="http://schemas.openxmlformats.org/officeDocument/2006/bibliography"/>
   </ds:schemaRefs>

</xml_diff>